<commit_message>
Game completes after 3 keys , some ui implementation
</commit_message>
<xml_diff>
--- a/CheckList.docx
+++ b/CheckList.docx
@@ -25,8 +25,86 @@
     </w:p>
     <w:p>
       <w:r>
-        <w:t xml:space="preserve">And Health </w:t>
-      </w:r>
+        <w:rPr>
+          <w:highlight w:val="magenta"/>
+        </w:rPr>
+        <w:t>And Health</w:t>
+      </w:r>
+      <w:r>
+        <w:t xml:space="preserve"> </w:t>
+      </w:r>
+    </w:p>
+    <w:p/>
+    <w:p>
+      <w:r>
+        <w:t xml:space="preserve">Room Manager works </w:t>
+      </w:r>
+    </w:p>
+    <w:p>
+      <w:r>
+        <w:t xml:space="preserve">Need to fix room keys – 1each , 3 to end game and win </w:t>
+      </w:r>
+    </w:p>
+    <w:p/>
+    <w:p>
+      <w:r>
+        <w:t xml:space="preserve">1 Each works , </w:t>
+      </w:r>
+      <w:proofErr w:type="spellStart"/>
+      <w:r>
+        <w:t>cant</w:t>
+      </w:r>
+      <w:proofErr w:type="spellEnd"/>
+      <w:r>
+        <w:t xml:space="preserve"> seem to make the final enemy drop it </w:t>
+      </w:r>
+      <w:proofErr w:type="spellStart"/>
+      <w:r>
+        <w:t>tho</w:t>
+      </w:r>
+      <w:proofErr w:type="spellEnd"/>
+    </w:p>
+    <w:p/>
+    <w:p>
+      <w:r>
+        <w:rPr>
+          <w:highlight w:val="magenta"/>
+        </w:rPr>
+        <w:t>Enemy Damage</w:t>
+      </w:r>
+    </w:p>
+    <w:p>
+      <w:proofErr w:type="spellStart"/>
+      <w:r>
+        <w:t>Enemys</w:t>
+      </w:r>
+      <w:proofErr w:type="spellEnd"/>
+      <w:r>
+        <w:t xml:space="preserve"> spin out , also yeh they need to damage player </w:t>
+      </w:r>
+    </w:p>
+    <w:p>
+      <w:r>
+        <w:t xml:space="preserve">Means setting up player death and damage </w:t>
+      </w:r>
+    </w:p>
+    <w:p>
+      <w:r>
+        <w:t xml:space="preserve">Death = game over </w:t>
+      </w:r>
+      <w:proofErr w:type="spellStart"/>
+      <w:r>
+        <w:t>pannel</w:t>
+      </w:r>
+      <w:proofErr w:type="spellEnd"/>
+      <w:r>
+        <w:t xml:space="preserve"> and restart </w:t>
+      </w:r>
+      <w:proofErr w:type="spellStart"/>
+      <w:r>
+        <w:t>btn</w:t>
+      </w:r>
+      <w:proofErr w:type="spellEnd"/>
     </w:p>
     <w:p/>
     <w:p>
@@ -66,22 +144,88 @@
     </w:p>
     <w:p>
       <w:r>
+        <w:rPr>
+          <w:highlight w:val="green"/>
+        </w:rPr>
         <w:t>3 Keys – Open Door – Game Over</w:t>
       </w:r>
+      <w:r>
+        <w:rPr>
+          <w:highlight w:val="green"/>
+        </w:rPr>
+        <w:t xml:space="preserve"> (works)</w:t>
+      </w:r>
+    </w:p>
+    <w:p/>
+    <w:p>
+      <w:r>
+        <w:t>UI</w:t>
+      </w:r>
+    </w:p>
+    <w:p>
+      <w:r>
+        <w:t>Boundaries</w:t>
+      </w:r>
+    </w:p>
+    <w:p>
+      <w:r>
+        <w:t>Intro image like click to play and rules etc</w:t>
+      </w:r>
+      <w:r>
+        <w:t xml:space="preserve"> also </w:t>
+      </w:r>
+      <w:proofErr w:type="spellStart"/>
+      <w:r>
+        <w:t>ui</w:t>
+      </w:r>
+      <w:proofErr w:type="spellEnd"/>
+      <w:r>
+        <w:t xml:space="preserve"> like press E to </w:t>
+      </w:r>
+      <w:proofErr w:type="spellStart"/>
+      <w:r>
+        <w:t>pickuo</w:t>
+      </w:r>
+      <w:proofErr w:type="spellEnd"/>
     </w:p>
     <w:p/>
     <w:p/>
     <w:p>
       <w:r>
-        <w:t>Intro image like click to play and rules etc</w:t>
-      </w:r>
+        <w:t xml:space="preserve">USED SO FAR </w:t>
+      </w:r>
+      <w:r>
+        <w:t>–</w:t>
+      </w:r>
+      <w:r>
+        <w:t xml:space="preserve"> </w:t>
+      </w:r>
+      <w:r>
+        <w:t xml:space="preserve">Player and Main room </w:t>
+      </w:r>
+      <w:hyperlink r:id="rId4" w:history="1">
+        <w:r>
+          <w:rPr>
+            <w:rStyle w:val="Hyperlink"/>
+          </w:rPr>
+          <w:t>https://pixel-poem.itch.io/dungeon-assetpuck</w:t>
+        </w:r>
+      </w:hyperlink>
+    </w:p>
+    <w:p>
+      <w:r>
+        <w:t xml:space="preserve">Groom - </w:t>
+      </w:r>
+      <w:hyperlink r:id="rId5" w:history="1">
+        <w:r>
+          <w:rPr>
+            <w:rStyle w:val="Hyperlink"/>
+          </w:rPr>
+          <w:t>https://cainos.itch.io/pixel-art-top-down-basic</w:t>
+        </w:r>
+      </w:hyperlink>
     </w:p>
     <w:p/>
-    <w:p>
-      <w:r>
-        <w:t xml:space="preserve">USED SO FAR - </w:t>
-      </w:r>
-    </w:p>
     <w:sectPr>
       <w:pgSz w:w="11906" w:h="16838"/>
       <w:pgMar w:top="1440" w:right="1440" w:bottom="1440" w:left="1440" w:header="708" w:footer="708" w:gutter="0"/>
@@ -1007,6 +1151,29 @@
       <w:spacing w:val="5"/>
     </w:rPr>
   </w:style>
+  <w:style w:type="character" w:styleId="Hyperlink">
+    <w:name w:val="Hyperlink"/>
+    <w:basedOn w:val="DefaultParagraphFont"/>
+    <w:uiPriority w:val="99"/>
+    <w:unhideWhenUsed/>
+    <w:rsid w:val="00441824"/>
+    <w:rPr>
+      <w:color w:val="467886" w:themeColor="hyperlink"/>
+      <w:u w:val="single"/>
+    </w:rPr>
+  </w:style>
+  <w:style w:type="character" w:styleId="UnresolvedMention">
+    <w:name w:val="Unresolved Mention"/>
+    <w:basedOn w:val="DefaultParagraphFont"/>
+    <w:uiPriority w:val="99"/>
+    <w:semiHidden/>
+    <w:unhideWhenUsed/>
+    <w:rsid w:val="00441824"/>
+    <w:rPr>
+      <w:color w:val="605E5C"/>
+      <w:shd w:val="clear" w:color="auto" w:fill="E1DFDD"/>
+    </w:rPr>
+  </w:style>
 </w:styles>
 </file>
 

</xml_diff>

<commit_message>
Map Boundaries, UI (health and keys)
</commit_message>
<xml_diff>
--- a/CheckList.docx
+++ b/CheckList.docx
@@ -105,7 +105,34 @@
         <w:t>btn</w:t>
       </w:r>
       <w:proofErr w:type="spellEnd"/>
-    </w:p>
+      <w:r>
+        <w:t xml:space="preserve"> </w:t>
+      </w:r>
+      <w:r>
+        <w:rPr>
+          <w:highlight w:val="darkGreen"/>
+        </w:rPr>
+        <w:t>Kinda works</w:t>
+      </w:r>
+      <w:r>
+        <w:t xml:space="preserve"> need to replace sprite w heart </w:t>
+      </w:r>
+    </w:p>
+    <w:p/>
+    <w:p>
+      <w:r>
+        <w:t xml:space="preserve">OK so they do kill player , all shoot right </w:t>
+      </w:r>
+      <w:proofErr w:type="spellStart"/>
+      <w:r>
+        <w:t>tho</w:t>
+      </w:r>
+      <w:proofErr w:type="spellEnd"/>
+      <w:r>
+        <w:t xml:space="preserve"> so wtf</w:t>
+      </w:r>
+    </w:p>
+    <w:p/>
     <w:p/>
     <w:p>
       <w:r>
@@ -195,7 +222,171 @@
       <w:proofErr w:type="spellEnd"/>
     </w:p>
     <w:p/>
+    <w:p>
+      <w:r>
+        <w:rPr>
+          <w:highlight w:val="darkGreen"/>
+        </w:rPr>
+        <w:lastRenderedPageBreak/>
+        <w:t>NEED 2  DO</w:t>
+      </w:r>
+      <w:r>
+        <w:t xml:space="preserve"> </w:t>
+      </w:r>
+    </w:p>
+    <w:p>
+      <w:pPr>
+        <w:pStyle w:val="ListParagraph"/>
+        <w:numPr>
+          <w:ilvl w:val="0"/>
+          <w:numId w:val="1"/>
+        </w:numPr>
+      </w:pPr>
+      <w:r>
+        <w:t xml:space="preserve">Animation </w:t>
+      </w:r>
+    </w:p>
+    <w:p>
+      <w:pPr>
+        <w:pStyle w:val="ListParagraph"/>
+        <w:numPr>
+          <w:ilvl w:val="0"/>
+          <w:numId w:val="1"/>
+        </w:numPr>
+      </w:pPr>
+      <w:r>
+        <w:t xml:space="preserve">UI that says what  to do and controls </w:t>
+      </w:r>
+    </w:p>
+    <w:p>
+      <w:pPr>
+        <w:pStyle w:val="ListParagraph"/>
+        <w:numPr>
+          <w:ilvl w:val="0"/>
+          <w:numId w:val="1"/>
+        </w:numPr>
+      </w:pPr>
+      <w:r>
+        <w:t xml:space="preserve">Audio </w:t>
+      </w:r>
+    </w:p>
+    <w:p>
+      <w:pPr>
+        <w:pStyle w:val="ListParagraph"/>
+        <w:numPr>
+          <w:ilvl w:val="0"/>
+          <w:numId w:val="1"/>
+        </w:numPr>
+      </w:pPr>
+      <w:r>
+        <w:t xml:space="preserve">Maybe Try to fix the </w:t>
+      </w:r>
+    </w:p>
+    <w:p>
+      <w:pPr>
+        <w:pStyle w:val="ListParagraph"/>
+        <w:numPr>
+          <w:ilvl w:val="0"/>
+          <w:numId w:val="1"/>
+        </w:numPr>
+      </w:pPr>
+      <w:proofErr w:type="spellStart"/>
+      <w:r>
+        <w:t>Enemie</w:t>
+      </w:r>
+      <w:proofErr w:type="spellEnd"/>
+      <w:r>
+        <w:t xml:space="preserve"> shoot direction</w:t>
+      </w:r>
+      <w:r>
+        <w:t xml:space="preserve"> </w:t>
+      </w:r>
+    </w:p>
+    <w:p>
+      <w:pPr>
+        <w:pStyle w:val="ListParagraph"/>
+        <w:numPr>
+          <w:ilvl w:val="0"/>
+          <w:numId w:val="1"/>
+        </w:numPr>
+      </w:pPr>
+      <w:r>
+        <w:t>1</w:t>
+      </w:r>
+      <w:r>
+        <w:rPr>
+          <w:vertAlign w:val="superscript"/>
+        </w:rPr>
+        <w:t>st</w:t>
+      </w:r>
+      <w:r>
+        <w:t xml:space="preserve"> and second hits don’t count ?</w:t>
+      </w:r>
+    </w:p>
+    <w:p>
+      <w:pPr>
+        <w:pStyle w:val="ListParagraph"/>
+        <w:numPr>
+          <w:ilvl w:val="0"/>
+          <w:numId w:val="1"/>
+        </w:numPr>
+      </w:pPr>
+      <w:r>
+        <w:t>Key Drop on 1</w:t>
+      </w:r>
+      <w:r>
+        <w:rPr>
+          <w:vertAlign w:val="superscript"/>
+        </w:rPr>
+        <w:t>st</w:t>
+      </w:r>
+      <w:r>
+        <w:t xml:space="preserve"> Kill</w:t>
+      </w:r>
+    </w:p>
+    <w:p>
+      <w:pPr>
+        <w:pStyle w:val="ListParagraph"/>
+        <w:numPr>
+          <w:ilvl w:val="0"/>
+          <w:numId w:val="1"/>
+        </w:numPr>
+      </w:pPr>
+      <w:proofErr w:type="spellStart"/>
+      <w:r>
+        <w:t>Lagginess</w:t>
+      </w:r>
+      <w:proofErr w:type="spellEnd"/>
+      <w:r>
+        <w:t xml:space="preserve"> when run I </w:t>
+      </w:r>
+      <w:proofErr w:type="spellStart"/>
+      <w:r>
+        <w:t>tink</w:t>
+      </w:r>
+      <w:proofErr w:type="spellEnd"/>
+      <w:r>
+        <w:t xml:space="preserve"> its </w:t>
+      </w:r>
+      <w:proofErr w:type="spellStart"/>
+      <w:r>
+        <w:t>cuz</w:t>
+      </w:r>
+      <w:proofErr w:type="spellEnd"/>
+      <w:r>
+        <w:t xml:space="preserve"> its checking the </w:t>
+      </w:r>
+      <w:proofErr w:type="spellStart"/>
+      <w:r>
+        <w:t>pos</w:t>
+      </w:r>
+      <w:proofErr w:type="spellEnd"/>
+      <w:r>
+        <w:t xml:space="preserve"> of player each update </w:t>
+      </w:r>
+    </w:p>
     <w:p/>
+    <w:p/>
     <w:p>
       <w:r>
         <w:t xml:space="preserve">USED SO FAR </w:t>
@@ -209,7 +400,7 @@
       <w:r>
         <w:t xml:space="preserve">Player and Main room </w:t>
       </w:r>
-      <w:hyperlink r:id="rId4" w:history="1">
+      <w:hyperlink r:id="rId5" w:history="1">
         <w:r>
           <w:rPr>
             <w:rStyle w:val="Hyperlink"/>
@@ -222,7 +413,7 @@
       <w:r>
         <w:t xml:space="preserve">Groom - </w:t>
       </w:r>
-      <w:hyperlink r:id="rId5" w:history="1">
+      <w:hyperlink r:id="rId6" w:history="1">
         <w:r>
           <w:rPr>
             <w:rStyle w:val="Hyperlink"/>
@@ -240,6 +431,100 @@
     </w:sectPr>
   </w:body>
 </w:document>
+</file>
+
+<file path=word/numbering.xml><?xml version="1.0" encoding="utf-8"?>
+<w:numbering xmlns:wpc="http://schemas.microsoft.com/office/word/2010/wordprocessingCanvas" xmlns:cx="http://schemas.microsoft.com/office/drawing/2014/chartex" xmlns:cx1="http://schemas.microsoft.com/office/drawing/2015/9/8/chartex" xmlns:cx2="http://schemas.microsoft.com/office/drawing/2015/10/21/chartex" xmlns:cx3="http://schemas.microsoft.com/office/drawing/2016/5/9/chartex" xmlns:cx4="http://schemas.microsoft.com/office/drawing/2016/5/10/chartex" xmlns:cx5="http://schemas.microsoft.com/office/drawing/2016/5/11/chartex" xmlns:cx6="http://schemas.microsoft.com/office/drawing/2016/5/12/chartex" xmlns:cx7="http://schemas.microsoft.com/office/drawing/2016/5/13/chartex" xmlns:cx8="http://schemas.microsoft.com/office/drawing/2016/5/14/chartex" xmlns:mc="http://schemas.openxmlformats.org/markup-compatibility/2006" xmlns:aink="http://schemas.microsoft.com/office/drawing/2016/ink" xmlns:am3d="http://schemas.microsoft.com/office/drawing/2017/model3d" xmlns:o="urn:schemas-microsoft-com:office:office" xmlns:oel="http://schemas.microsoft.com/office/2019/extlst" xmlns:r="http://schemas.openxmlformats.org/officeDocument/2006/relationships" xmlns:m="http://schemas.openxmlformats.org/officeDocument/2006/math" xmlns:v="urn:schemas-microsoft-com:vml" xmlns:wp14="http://schemas.microsoft.com/office/word/2010/wordprocessingDrawing" xmlns:wp="http://schemas.openxmlformats.org/drawingml/2006/wordprocessingDrawing" xmlns:w10="urn:schemas-microsoft-com:office:word" xmlns:w="http://schemas.openxmlformats.org/wordprocessingml/2006/main" xmlns:w14="http://schemas.microsoft.com/office/word/2010/wordml" xmlns:w15="http://schemas.microsoft.com/office/word/2012/wordml" xmlns:w16cex="http://schemas.microsoft.com/office/word/2018/wordml/cex" xmlns:w16cid="http://schemas.microsoft.com/office/word/2016/wordml/cid" xmlns:w16="http://schemas.microsoft.com/office/word/2018/wordml" xmlns:w16du="http://schemas.microsoft.com/office/word/2023/wordml/word16du" xmlns:w16sdtdh="http://schemas.microsoft.com/office/word/2020/wordml/sdtdatahash" xmlns:w16sdtfl="http://schemas.microsoft.com/office/word/2024/wordml/sdtformatlock" xmlns:w16se="http://schemas.microsoft.com/office/word/2015/wordml/symex" xmlns:wpg="http://schemas.microsoft.com/office/word/2010/wordprocessingGroup" xmlns:wpi="http://schemas.microsoft.com/office/word/2010/wordprocessingInk" xmlns:wne="http://schemas.microsoft.com/office/word/2006/wordml" xmlns:wps="http://schemas.microsoft.com/office/word/2010/wordprocessingShape" mc:Ignorable="w14 w15 w16se w16cid w16 w16cex w16sdtdh w16sdtfl w16du wp14">
+  <w:abstractNum w:abstractNumId="0" w15:restartNumberingAfterBreak="0">
+    <w:nsid w:val="0A21511E"/>
+    <w:multiLevelType w:val="hybridMultilevel"/>
+    <w:tmpl w:val="776CE5D4"/>
+    <w:lvl w:ilvl="0" w:tplc="0809000F">
+      <w:start w:val="1"/>
+      <w:numFmt w:val="decimal"/>
+      <w:lvlText w:val="%1."/>
+      <w:lvlJc w:val="left"/>
+      <w:pPr>
+        <w:ind w:left="720" w:hanging="360"/>
+      </w:pPr>
+    </w:lvl>
+    <w:lvl w:ilvl="1" w:tplc="08090019" w:tentative="1">
+      <w:start w:val="1"/>
+      <w:numFmt w:val="lowerLetter"/>
+      <w:lvlText w:val="%2."/>
+      <w:lvlJc w:val="left"/>
+      <w:pPr>
+        <w:ind w:left="1440" w:hanging="360"/>
+      </w:pPr>
+    </w:lvl>
+    <w:lvl w:ilvl="2" w:tplc="0809001B" w:tentative="1">
+      <w:start w:val="1"/>
+      <w:numFmt w:val="lowerRoman"/>
+      <w:lvlText w:val="%3."/>
+      <w:lvlJc w:val="right"/>
+      <w:pPr>
+        <w:ind w:left="2160" w:hanging="180"/>
+      </w:pPr>
+    </w:lvl>
+    <w:lvl w:ilvl="3" w:tplc="0809000F" w:tentative="1">
+      <w:start w:val="1"/>
+      <w:numFmt w:val="decimal"/>
+      <w:lvlText w:val="%4."/>
+      <w:lvlJc w:val="left"/>
+      <w:pPr>
+        <w:ind w:left="2880" w:hanging="360"/>
+      </w:pPr>
+    </w:lvl>
+    <w:lvl w:ilvl="4" w:tplc="08090019" w:tentative="1">
+      <w:start w:val="1"/>
+      <w:numFmt w:val="lowerLetter"/>
+      <w:lvlText w:val="%5."/>
+      <w:lvlJc w:val="left"/>
+      <w:pPr>
+        <w:ind w:left="3600" w:hanging="360"/>
+      </w:pPr>
+    </w:lvl>
+    <w:lvl w:ilvl="5" w:tplc="0809001B" w:tentative="1">
+      <w:start w:val="1"/>
+      <w:numFmt w:val="lowerRoman"/>
+      <w:lvlText w:val="%6."/>
+      <w:lvlJc w:val="right"/>
+      <w:pPr>
+        <w:ind w:left="4320" w:hanging="180"/>
+      </w:pPr>
+    </w:lvl>
+    <w:lvl w:ilvl="6" w:tplc="0809000F" w:tentative="1">
+      <w:start w:val="1"/>
+      <w:numFmt w:val="decimal"/>
+      <w:lvlText w:val="%7."/>
+      <w:lvlJc w:val="left"/>
+      <w:pPr>
+        <w:ind w:left="5040" w:hanging="360"/>
+      </w:pPr>
+    </w:lvl>
+    <w:lvl w:ilvl="7" w:tplc="08090019" w:tentative="1">
+      <w:start w:val="1"/>
+      <w:numFmt w:val="lowerLetter"/>
+      <w:lvlText w:val="%8."/>
+      <w:lvlJc w:val="left"/>
+      <w:pPr>
+        <w:ind w:left="5760" w:hanging="360"/>
+      </w:pPr>
+    </w:lvl>
+    <w:lvl w:ilvl="8" w:tplc="0809001B" w:tentative="1">
+      <w:start w:val="1"/>
+      <w:numFmt w:val="lowerRoman"/>
+      <w:lvlText w:val="%9."/>
+      <w:lvlJc w:val="right"/>
+      <w:pPr>
+        <w:ind w:left="6480" w:hanging="180"/>
+      </w:pPr>
+    </w:lvl>
+  </w:abstractNum>
+  <w:num w:numId="1" w16cid:durableId="36779208">
+    <w:abstractNumId w:val="0"/>
+  </w:num>
+</w:numbering>
 </file>
 
 <file path=word/styles.xml><?xml version="1.0" encoding="utf-8"?>

</xml_diff>